<commit_message>
Updated Files for Task_1
</commit_message>
<xml_diff>
--- a/Sumedha_Kar/Task_1_Sumedha_Kar.docx
+++ b/Sumedha_Kar/Task_1_Sumedha_Kar.docx
@@ -58,7 +58,6 @@
         </w:rPr>
         <w:t xml:space="preserve">Batch 1, Team </w:t>
       </w:r>
-      <w:proofErr w:type="spellStart"/>
       <w:r>
         <w:rPr>
           <w:rFonts w:ascii="Times New Roman" w:hAnsi="Times New Roman" w:cs="Times New Roman"/>
@@ -67,7 +66,6 @@
         </w:rPr>
         <w:t>A</w:t>
       </w:r>
-      <w:proofErr w:type="spellEnd"/>
       <w:r>
         <w:rPr>
           <w:rFonts w:ascii="Times New Roman" w:hAnsi="Times New Roman" w:cs="Times New Roman"/>
@@ -262,15 +260,7 @@
           <w:sz w:val="28"/>
           <w:szCs w:val="28"/>
         </w:rPr>
-        <w:t>ACS (AI Conversational Services)</w:t>
-      </w:r>
-      <w:r>
-        <w:rPr>
-          <w:rFonts w:ascii="Times New Roman" w:hAnsi="Times New Roman" w:cs="Times New Roman"/>
-          <w:sz w:val="28"/>
-          <w:szCs w:val="28"/>
-        </w:rPr>
-        <w:t xml:space="preserve"> and </w:t>
+        <w:t>ACS (A</w:t>
       </w:r>
       <w:r>
         <w:rPr>
@@ -280,7 +270,65 @@
           <w:sz w:val="28"/>
           <w:szCs w:val="28"/>
         </w:rPr>
-        <w:t>BAP (Business Automation Platform)</w:t>
+        <w:t>zure</w:t>
+      </w:r>
+      <w:r>
+        <w:rPr>
+          <w:rFonts w:ascii="Times New Roman" w:hAnsi="Times New Roman" w:cs="Times New Roman"/>
+          <w:b/>
+          <w:bCs/>
+          <w:sz w:val="28"/>
+          <w:szCs w:val="28"/>
+        </w:rPr>
+        <w:t xml:space="preserve"> Communication</w:t>
+      </w:r>
+      <w:r>
+        <w:rPr>
+          <w:rFonts w:ascii="Times New Roman" w:hAnsi="Times New Roman" w:cs="Times New Roman"/>
+          <w:b/>
+          <w:bCs/>
+          <w:sz w:val="28"/>
+          <w:szCs w:val="28"/>
+        </w:rPr>
+        <w:t xml:space="preserve"> Services)</w:t>
+      </w:r>
+      <w:r>
+        <w:rPr>
+          <w:rFonts w:ascii="Times New Roman" w:hAnsi="Times New Roman" w:cs="Times New Roman"/>
+          <w:sz w:val="28"/>
+          <w:szCs w:val="28"/>
+        </w:rPr>
+        <w:t xml:space="preserve"> and </w:t>
+      </w:r>
+      <w:r>
+        <w:rPr>
+          <w:rFonts w:ascii="Times New Roman" w:hAnsi="Times New Roman" w:cs="Times New Roman"/>
+          <w:b/>
+          <w:bCs/>
+          <w:sz w:val="28"/>
+          <w:szCs w:val="28"/>
+        </w:rPr>
+        <w:t>BAP (Business</w:t>
+      </w:r>
+      <w:r>
+        <w:rPr>
+          <w:rFonts w:ascii="Times New Roman" w:hAnsi="Times New Roman" w:cs="Times New Roman"/>
+          <w:b/>
+          <w:bCs/>
+          <w:sz w:val="28"/>
+          <w:szCs w:val="28"/>
+        </w:rPr>
+        <w:t xml:space="preserve"> Application</w:t>
+      </w:r>
+      <w:r>
+        <w:rPr>
+          <w:rFonts w:ascii="Times New Roman" w:hAnsi="Times New Roman" w:cs="Times New Roman"/>
+          <w:b/>
+          <w:bCs/>
+          <w:sz w:val="28"/>
+          <w:szCs w:val="28"/>
+        </w:rPr>
+        <w:t xml:space="preserve"> Platform)</w:t>
       </w:r>
       <w:r>
         <w:rPr>
@@ -838,15 +886,7 @@
           <w:sz w:val="28"/>
           <w:szCs w:val="28"/>
         </w:rPr>
-        <w:t>Full-scale production deployment or complete replacement of legacy syste</w:t>
-      </w:r>
-      <w:r>
-        <w:rPr>
-          <w:rFonts w:ascii="Times New Roman" w:hAnsi="Times New Roman" w:cs="Times New Roman"/>
-          <w:sz w:val="28"/>
-          <w:szCs w:val="28"/>
-        </w:rPr>
-        <w:t>ms.</w:t>
+        <w:t>Full-scale production deployment or complete replacement of legacy systems.</w:t>
       </w:r>
     </w:p>
     <w:p>
@@ -2664,6 +2704,7 @@
   <w:style w:type="character" w:default="1" w:styleId="DefaultParagraphFont">
     <w:name w:val="Default Paragraph Font"/>
     <w:uiPriority w:val="1"/>
+    <w:semiHidden/>
     <w:unhideWhenUsed/>
   </w:style>
   <w:style w:type="table" w:default="1" w:styleId="TableNormal">

</xml_diff>